<commit_message>
Mise a jour du document de vision (fixes #184)
</commit_message>
<xml_diff>
--- a/Documents/Phase de Lancement/Vision.docx
+++ b/Documents/Phase de Lancement/Vision.docx
@@ -48,9 +48,6 @@
                         </w:rPr>
                         <w:alias w:val="Title"/>
                         <w:id w:val="99380110"/>
-                        <w:placeholder>
-                          <w:docPart w:val="3BC69FB3CCA74D4FB4191450DE41079A"/>
-                        </w:placeholder>
                         <w:dataBinding w:prefixMappings="xmlns:ns0='http://purl.org/dc/elements/1.1/' xmlns:ns1='http://schemas.openxmlformats.org/package/2006/metadata/core-properties' " w:xpath="/ns1:coreProperties[1]/ns0:title[1]" w:storeItemID="{6C3C8BC8-F283-45AE-878A-BAB7291924A1}"/>
                         <w:text/>
                       </w:sdtPr>
@@ -161,21 +158,29 @@
             <w:ind w:firstLine="720"/>
           </w:pPr>
           <w:r>
-            <w:t>Nicolas Buffon, Marc Plano-</w:t>
+            <w:t>Nicolas Buffon</w:t>
           </w:r>
-          <w:proofErr w:type="spellStart"/>
           <w:r>
-            <w:t>Lesay</w:t>
+            <w:t xml:space="preserve"> (jokahero@gmail.com)</w:t>
           </w:r>
-          <w:proofErr w:type="spellEnd"/>
           <w:r>
-            <w:t xml:space="preserve">, Jean-Christophe Ricard, Adrien </w:t>
+            <w:t>, Marc Plano-Lesay</w:t>
           </w:r>
-          <w:proofErr w:type="spellStart"/>
           <w:r>
-            <w:t>Vetillart</w:t>
+            <w:t xml:space="preserve"> (marc.planolesay@gmail.com)</w:t>
           </w:r>
-          <w:proofErr w:type="spellEnd"/>
+          <w:r>
+            <w:t>, Jean-Christophe Ricard</w:t>
+          </w:r>
+          <w:r>
+            <w:t xml:space="preserve"> (jch.ricard@gmail.com)</w:t>
+          </w:r>
+          <w:r>
+            <w:t>, Adrien Vetillart</w:t>
+          </w:r>
+          <w:r>
+            <w:t xml:space="preserve"> (adrien.vetillart@gmail.com)</w:t>
+          </w:r>
           <w:r>
             <w:t>.</w:t>
           </w:r>
@@ -199,7 +204,7 @@
             <w:tblStyle w:val="Grilledutableau"/>
             <w:tblW w:w="0" w:type="auto"/>
             <w:jc w:val="center"/>
-            <w:tblLook w:val="00BF" w:firstRow="1" w:lastRow="0" w:firstColumn="1" w:lastColumn="0" w:noHBand="0" w:noVBand="0"/>
+            <w:tblLook w:val="00A0" w:firstRow="1" w:lastRow="0" w:firstColumn="1" w:lastColumn="0" w:noHBand="0" w:noVBand="0"/>
           </w:tblPr>
           <w:tblGrid>
             <w:gridCol w:w="2185"/>
@@ -218,8 +223,14 @@
               <w:p>
                 <w:pPr>
                   <w:jc w:val="center"/>
+                  <w:rPr>
+                    <w:lang w:val="fr-FR"/>
+                  </w:rPr>
                 </w:pPr>
                 <w:r>
+                  <w:rPr>
+                    <w:lang w:val="fr-FR"/>
+                  </w:rPr>
                   <w:t>Version</w:t>
                 </w:r>
               </w:p>
@@ -231,8 +242,14 @@
               <w:p>
                 <w:pPr>
                   <w:jc w:val="center"/>
+                  <w:rPr>
+                    <w:lang w:val="fr-FR"/>
+                  </w:rPr>
                 </w:pPr>
                 <w:r>
+                  <w:rPr>
+                    <w:lang w:val="fr-FR"/>
+                  </w:rPr>
                   <w:t>Auteur</w:t>
                 </w:r>
               </w:p>
@@ -244,8 +261,14 @@
               <w:p>
                 <w:pPr>
                   <w:jc w:val="center"/>
+                  <w:rPr>
+                    <w:lang w:val="fr-FR"/>
+                  </w:rPr>
                 </w:pPr>
                 <w:r>
+                  <w:rPr>
+                    <w:lang w:val="fr-FR"/>
+                  </w:rPr>
                   <w:t>Date</w:t>
                 </w:r>
               </w:p>
@@ -257,8 +280,14 @@
               <w:p>
                 <w:pPr>
                   <w:jc w:val="center"/>
+                  <w:rPr>
+                    <w:lang w:val="fr-FR"/>
+                  </w:rPr>
                 </w:pPr>
                 <w:r>
+                  <w:rPr>
+                    <w:lang w:val="fr-FR"/>
+                  </w:rPr>
                   <w:t>Description</w:t>
                 </w:r>
               </w:p>
@@ -275,8 +304,14 @@
               <w:p>
                 <w:pPr>
                   <w:jc w:val="center"/>
+                  <w:rPr>
+                    <w:lang w:val="fr-FR"/>
+                  </w:rPr>
                 </w:pPr>
                 <w:r>
+                  <w:rPr>
+                    <w:lang w:val="fr-FR"/>
+                  </w:rPr>
                   <w:t>1.0</w:t>
                 </w:r>
               </w:p>
@@ -288,15 +323,16 @@
               <w:p>
                 <w:pPr>
                   <w:jc w:val="center"/>
+                  <w:rPr>
+                    <w:lang w:val="fr-FR"/>
+                  </w:rPr>
                 </w:pPr>
                 <w:r>
-                  <w:t>Marc Plano-</w:t>
+                  <w:rPr>
+                    <w:lang w:val="fr-FR"/>
+                  </w:rPr>
+                  <w:t>Marc Plano-Lesay</w:t>
                 </w:r>
-                <w:proofErr w:type="spellStart"/>
-                <w:r>
-                  <w:t>Lesay</w:t>
-                </w:r>
-                <w:proofErr w:type="spellEnd"/>
               </w:p>
             </w:tc>
             <w:tc>
@@ -306,8 +342,14 @@
               <w:p>
                 <w:pPr>
                   <w:jc w:val="center"/>
+                  <w:rPr>
+                    <w:lang w:val="fr-FR"/>
+                  </w:rPr>
                 </w:pPr>
                 <w:r>
+                  <w:rPr>
+                    <w:lang w:val="fr-FR"/>
+                  </w:rPr>
                   <w:t>24/11/2011</w:t>
                 </w:r>
               </w:p>
@@ -319,12 +361,16 @@
               <w:p>
                 <w:pPr>
                   <w:jc w:val="center"/>
+                  <w:rPr>
+                    <w:lang w:val="fr-FR"/>
+                  </w:rPr>
                 </w:pPr>
-                <w:proofErr w:type="spellStart"/>
                 <w:r>
+                  <w:rPr>
+                    <w:lang w:val="fr-FR"/>
+                  </w:rPr>
                   <w:t>Création</w:t>
                 </w:r>
-                <w:proofErr w:type="spellEnd"/>
               </w:p>
             </w:tc>
           </w:tr>
@@ -333,27 +379,6 @@
       </w:sdtContent>
     </w:sdt>
     <w:p>
-      <w:pPr>
-        <w:rPr>
-          <w:b/>
-          <w:sz w:val="36"/>
-        </w:rPr>
-      </w:pPr>
-      <w:r>
-        <w:br w:type="page"/>
-      </w:r>
-      <w:bookmarkStart w:id="0" w:name="_Toc183237320"/>
-      <w:r>
-        <w:rPr>
-          <w:b/>
-          <w:sz w:val="36"/>
-        </w:rPr>
-        <w:lastRenderedPageBreak/>
-        <w:t>Introduction</w:t>
-      </w:r>
-      <w:bookmarkEnd w:id="0"/>
-    </w:p>
-    <w:p>
       <w:r>
         <w:br w:type="page"/>
       </w:r>
@@ -441,7 +466,7 @@
         <w:rPr>
           <w:noProof/>
         </w:rPr>
-        <w:t>6</w:t>
+        <w:t>4</w:t>
       </w:r>
       <w:r>
         <w:rPr>
@@ -524,7 +549,7 @@
         <w:rPr>
           <w:noProof/>
         </w:rPr>
-        <w:t>7</w:t>
+        <w:t>5</w:t>
       </w:r>
       <w:r>
         <w:rPr>
@@ -607,7 +632,7 @@
         <w:rPr>
           <w:noProof/>
         </w:rPr>
-        <w:t>8</w:t>
+        <w:t>6</w:t>
       </w:r>
       <w:r>
         <w:rPr>
@@ -690,7 +715,7 @@
         <w:rPr>
           <w:noProof/>
         </w:rPr>
-        <w:t>9</w:t>
+        <w:t>7</w:t>
       </w:r>
       <w:r>
         <w:rPr>
@@ -711,11 +736,9 @@
           <w:rFonts w:eastAsiaTheme="minorHAnsi"/>
         </w:rPr>
       </w:pPr>
-      <w:r>
-        <w:br w:type="page"/>
-      </w:r>
-      <w:r>
-        <w:lastRenderedPageBreak/>
+      <w:bookmarkStart w:id="0" w:name="_GoBack"/>
+      <w:bookmarkEnd w:id="0"/>
+      <w:r>
         <w:br w:type="page"/>
       </w:r>
       <w:bookmarkStart w:id="1" w:name="_Toc309892045"/>
@@ -808,37 +831,94 @@
       <w:bookmarkEnd w:id="3"/>
     </w:p>
     <w:p>
-      <w:bookmarkStart w:id="4" w:name="_GoBack"/>
-      <w:r>
-        <w:t>// Acteurs du développement et utilisateurs</w:t>
+      <w:r>
+        <w:t xml:space="preserve">Le logiciel est développé à la demande de M. </w:t>
+      </w:r>
+      <w:proofErr w:type="spellStart"/>
+      <w:r>
+        <w:rPr>
+          <w:smallCaps/>
+        </w:rPr>
+        <w:t>Guiochet</w:t>
+      </w:r>
+      <w:proofErr w:type="spellEnd"/>
+      <w:r>
+        <w:t xml:space="preserve">, par une équipe de 4 personnes : M. </w:t>
+      </w:r>
+      <w:r>
+        <w:rPr>
+          <w:smallCaps/>
+        </w:rPr>
+        <w:t>Buffon</w:t>
+      </w:r>
+      <w:r>
+        <w:t xml:space="preserve">, M. </w:t>
+      </w:r>
+      <w:r>
+        <w:rPr>
+          <w:smallCaps/>
+        </w:rPr>
+        <w:t>Plano-Lesay</w:t>
+      </w:r>
+      <w:r>
+        <w:t xml:space="preserve">, M. </w:t>
+      </w:r>
+      <w:r>
+        <w:rPr>
+          <w:smallCaps/>
+        </w:rPr>
+        <w:t>Ricard</w:t>
+      </w:r>
+      <w:r>
+        <w:t xml:space="preserve"> et M. </w:t>
+      </w:r>
+      <w:r>
+        <w:rPr>
+          <w:smallCaps/>
+        </w:rPr>
+        <w:t>Vetillart</w:t>
+      </w:r>
+      <w:r>
+        <w:t>.</w:t>
       </w:r>
     </w:p>
-    <w:bookmarkEnd w:id="4"/>
     <w:p>
+      <w:r>
+        <w:t>Les utilisateurs sont les futurs roboticiens en formation, mais aussi les roboticiens actuels, pour des besoins de maintien du niveau.</w:t>
+      </w:r>
+    </w:p>
+    <w:p>
       <w:pPr>
         <w:pStyle w:val="Titre1"/>
       </w:pPr>
       <w:r>
         <w:br w:type="page"/>
       </w:r>
-      <w:bookmarkStart w:id="5" w:name="_Toc309892048"/>
+      <w:bookmarkStart w:id="4" w:name="_Toc309892048"/>
       <w:r>
         <w:lastRenderedPageBreak/>
         <w:t>Caractéristiques du logiciel</w:t>
       </w:r>
-      <w:bookmarkEnd w:id="5"/>
+      <w:bookmarkEnd w:id="4"/>
     </w:p>
     <w:p>
       <w:r>
-        <w:t xml:space="preserve">// Liste des principaux CU, performances, </w:t>
-      </w:r>
-      <w:proofErr w:type="spellStart"/>
-      <w:r>
-        <w:t>etc</w:t>
-      </w:r>
-      <w:proofErr w:type="spellEnd"/>
+        <w:t xml:space="preserve">Le simulateur ne nécessitant pas de performances critiques (ce qui n’aurait pas été le cas avec par exemple un logiciel de pilotage des robots réels, en temps réel), il sera développé en </w:t>
+      </w:r>
+      <w:r>
+        <w:t>Java.</w:t>
+      </w:r>
     </w:p>
-    <w:p/>
+    <w:p>
+      <w:r>
+        <w:t>Ce choix a été imposé par le client, mais se prête bien au projet dans le sens où il permettra d’être portable et développé assez rapidement, en étant extensible.</w:t>
+      </w:r>
+    </w:p>
+    <w:p>
+      <w:r>
+        <w:t>Le logiciel permettra donc aux utilisateurs de simuler dans des conditions les plus proches de la réalité possible des interventions de robots pompiers.</w:t>
+      </w:r>
+    </w:p>
     <w:sectPr>
       <w:headerReference w:type="even" r:id="rId9"/>
       <w:headerReference w:type="default" r:id="rId10"/>
@@ -1004,7 +1084,7 @@
               <w:b/>
               <w:noProof/>
             </w:rPr>
-            <w:t>8</w:t>
+            <w:t>2</w:t>
           </w:r>
           <w:r>
             <w:rPr>
@@ -1051,9 +1131,6 @@
           </w:rPr>
           <w:alias w:val="Title"/>
           <w:id w:val="171999519"/>
-          <w:placeholder>
-            <w:docPart w:val="C6478C38EC259B4296AC29A244287973"/>
-          </w:placeholder>
           <w:dataBinding w:prefixMappings="xmlns:ns0='http://schemas.openxmlformats.org/package/2006/metadata/core-properties' xmlns:ns1='http://purl.org/dc/elements/1.1/'" w:xpath="/ns0:coreProperties[1]/ns1:title[1]" w:storeItemID="{6C3C8BC8-F283-45AE-878A-BAB7291924A1}"/>
           <w:text/>
         </w:sdtPr>
@@ -1114,7 +1191,7 @@
               <w:b/>
               <w:noProof/>
             </w:rPr>
-            <w:t>7</w:t>
+            <w:t>3</w:t>
           </w:r>
           <w:r>
             <w:rPr>
@@ -1151,33 +1228,8 @@
         <w:rFonts w:asciiTheme="majorHAnsi" w:hAnsiTheme="majorHAnsi"/>
         <w:b/>
       </w:rPr>
-      <w:t>Buffon – Plano-</w:t>
+      <w:t>Buffon – Plano-Lesay - Ricard - Vetillart</w:t>
     </w:r>
-    <w:proofErr w:type="spellStart"/>
-    <w:r>
-      <w:rPr>
-        <w:rFonts w:asciiTheme="majorHAnsi" w:hAnsiTheme="majorHAnsi"/>
-        <w:b/>
-      </w:rPr>
-      <w:t>Lesay</w:t>
-    </w:r>
-    <w:proofErr w:type="spellEnd"/>
-    <w:r>
-      <w:rPr>
-        <w:rFonts w:asciiTheme="majorHAnsi" w:hAnsiTheme="majorHAnsi"/>
-        <w:b/>
-      </w:rPr>
-      <w:t xml:space="preserve"> - Ricard - </w:t>
-    </w:r>
-    <w:proofErr w:type="spellStart"/>
-    <w:r>
-      <w:rPr>
-        <w:rFonts w:asciiTheme="majorHAnsi" w:hAnsiTheme="majorHAnsi"/>
-        <w:b/>
-      </w:rPr>
-      <w:t>Vetillart</w:t>
-    </w:r>
-    <w:proofErr w:type="spellEnd"/>
   </w:p>
   <w:p>
     <w:pPr>
@@ -2004,7 +2056,6 @@
     <w:basedOn w:val="Normal"/>
     <w:link w:val="PieddepageCar"/>
     <w:uiPriority w:val="99"/>
-    <w:semiHidden/>
     <w:unhideWhenUsed/>
     <w:rsid w:val="00F94FBE"/>
     <w:pPr>
@@ -2020,7 +2071,6 @@
     <w:basedOn w:val="Policepardfaut"/>
     <w:link w:val="Pieddepage"/>
     <w:uiPriority w:val="99"/>
-    <w:semiHidden/>
     <w:rsid w:val="00F94FBE"/>
   </w:style>
   <w:style w:type="table" w:styleId="Trameclaire-Accent1">
@@ -2667,70 +2717,7 @@
 </file>
 
 <file path=word/glossary/document.xml><?xml version="1.0" encoding="utf-8"?>
-<w:glossaryDocument xmlns:wpc="http://schemas.microsoft.com/office/word/2010/wordprocessingCanvas" xmlns:mc="http://schemas.openxmlformats.org/markup-compatibility/2006" xmlns:o="urn:schemas-microsoft-com:office:office" xmlns:r="http://schemas.openxmlformats.org/officeDocument/2006/relationships" xmlns:m="http://schemas.openxmlformats.org/officeDocument/2006/math" xmlns:v="urn:schemas-microsoft-com:vml" xmlns:wp14="http://schemas.microsoft.com/office/word/2010/wordprocessingDrawing" xmlns:wp="http://schemas.openxmlformats.org/drawingml/2006/wordprocessingDrawing" xmlns:w10="urn:schemas-microsoft-com:office:word" xmlns:w="http://schemas.openxmlformats.org/wordprocessingml/2006/main" xmlns:w14="http://schemas.microsoft.com/office/word/2010/wordml" xmlns:wpg="http://schemas.microsoft.com/office/word/2010/wordprocessingGroup" xmlns:wpi="http://schemas.microsoft.com/office/word/2010/wordprocessingInk" xmlns:wne="http://schemas.microsoft.com/office/word/2006/wordml" xmlns:wps="http://schemas.microsoft.com/office/word/2010/wordprocessingShape" mc:Ignorable="w14 wp14">
-  <w:docParts>
-    <w:docPart>
-      <w:docPartPr>
-        <w:name w:val="C6478C38EC259B4296AC29A244287973"/>
-        <w:category>
-          <w:name w:val="General"/>
-          <w:gallery w:val="placeholder"/>
-        </w:category>
-        <w:types>
-          <w:type w:val="bbPlcHdr"/>
-        </w:types>
-        <w:behaviors>
-          <w:behavior w:val="content"/>
-        </w:behaviors>
-        <w:guid w:val="{0AB1DF8A-B331-CC4D-948F-3230A49D876D}"/>
-      </w:docPartPr>
-      <w:docPartBody>
-        <w:p>
-          <w:pPr>
-            <w:pStyle w:val="C6478C38EC259B4296AC29A244287973"/>
-          </w:pPr>
-          <w:r>
-            <w:rPr>
-              <w:rFonts w:asciiTheme="majorHAnsi" w:eastAsiaTheme="majorEastAsia" w:hAnsiTheme="majorHAnsi" w:cstheme="majorBidi"/>
-              <w:color w:val="4F81BD" w:themeColor="accent1"/>
-            </w:rPr>
-            <w:t>[Type the document title]</w:t>
-          </w:r>
-        </w:p>
-      </w:docPartBody>
-    </w:docPart>
-    <w:docPart>
-      <w:docPartPr>
-        <w:name w:val="DAD6FF79873A13418C912FAEADD4AED8"/>
-        <w:category>
-          <w:name w:val="General"/>
-          <w:gallery w:val="placeholder"/>
-        </w:category>
-        <w:types>
-          <w:type w:val="bbPlcHdr"/>
-        </w:types>
-        <w:behaviors>
-          <w:behavior w:val="content"/>
-        </w:behaviors>
-        <w:guid w:val="{F8BC68AD-05EF-1B48-82D0-14B6E748088B}"/>
-      </w:docPartPr>
-      <w:docPartBody>
-        <w:p>
-          <w:pPr>
-            <w:pStyle w:val="DAD6FF79873A13418C912FAEADD4AED8"/>
-          </w:pPr>
-          <w:r>
-            <w:rPr>
-              <w:rFonts w:asciiTheme="majorHAnsi" w:eastAsiaTheme="majorEastAsia" w:hAnsiTheme="majorHAnsi" w:cstheme="majorBidi"/>
-              <w:color w:val="4F81BD" w:themeColor="accent1"/>
-            </w:rPr>
-            <w:t>[Type the document title]</w:t>
-          </w:r>
-        </w:p>
-      </w:docPartBody>
-    </w:docPart>
-  </w:docParts>
-</w:glossaryDocument>
+<w:glossaryDocument xmlns:wpc="http://schemas.microsoft.com/office/word/2010/wordprocessingCanvas" xmlns:mc="http://schemas.openxmlformats.org/markup-compatibility/2006" xmlns:o="urn:schemas-microsoft-com:office:office" xmlns:r="http://schemas.openxmlformats.org/officeDocument/2006/relationships" xmlns:m="http://schemas.openxmlformats.org/officeDocument/2006/math" xmlns:v="urn:schemas-microsoft-com:vml" xmlns:wp14="http://schemas.microsoft.com/office/word/2010/wordprocessingDrawing" xmlns:wp="http://schemas.openxmlformats.org/drawingml/2006/wordprocessingDrawing" xmlns:w10="urn:schemas-microsoft-com:office:word" xmlns:w="http://schemas.openxmlformats.org/wordprocessingml/2006/main" xmlns:w14="http://schemas.microsoft.com/office/word/2010/wordml" xmlns:wpg="http://schemas.microsoft.com/office/word/2010/wordprocessingGroup" xmlns:wpi="http://schemas.microsoft.com/office/word/2010/wordprocessingInk" xmlns:wne="http://schemas.microsoft.com/office/word/2006/wordml" xmlns:wps="http://schemas.microsoft.com/office/word/2010/wordprocessingShape" mc:Ignorable="w14 wp14"/>
 </file>
 
 <file path=word/glossary/fontTable.xml><?xml version="1.0" encoding="utf-8"?>
@@ -2742,19 +2729,19 @@
     <w:pitch w:val="variable"/>
     <w:sig w:usb0="E0002AFF" w:usb1="C0007841" w:usb2="00000009" w:usb3="00000000" w:csb0="000001FF" w:csb1="00000000"/>
   </w:font>
+  <w:font w:name="Cambria">
+    <w:panose1 w:val="02040503050406030204"/>
+    <w:charset w:val="00"/>
+    <w:family w:val="roman"/>
+    <w:pitch w:val="variable"/>
+    <w:sig w:usb0="E00002FF" w:usb1="400004FF" w:usb2="00000000" w:usb3="00000000" w:csb0="0000019F" w:csb1="00000000"/>
+  </w:font>
   <w:font w:name="Helvetica">
     <w:panose1 w:val="020B0604020202020204"/>
     <w:charset w:val="00"/>
     <w:family w:val="swiss"/>
     <w:pitch w:val="variable"/>
     <w:sig w:usb0="E0002AFF" w:usb1="C0007843" w:usb2="00000009" w:usb3="00000000" w:csb0="000001FF" w:csb1="00000000"/>
-  </w:font>
-  <w:font w:name="Cambria">
-    <w:panose1 w:val="02040503050406030204"/>
-    <w:charset w:val="00"/>
-    <w:family w:val="roman"/>
-    <w:pitch w:val="variable"/>
-    <w:sig w:usb0="E00002FF" w:usb1="400004FF" w:usb2="00000000" w:usb3="00000000" w:csb0="0000019F" w:csb1="00000000"/>
   </w:font>
   <w:font w:name="PMingLiU">
     <w:altName w:val="新細明體"/>
@@ -2775,8 +2762,9 @@
     <w:panose1 w:val="020B0604030504040204"/>
     <w:charset w:val="00"/>
     <w:family w:val="swiss"/>
+    <w:notTrueType/>
     <w:pitch w:val="variable"/>
-    <w:sig w:usb0="E1002EFF" w:usb1="C000605B" w:usb2="00000029" w:usb3="00000000" w:csb0="000101FF" w:csb1="00000000"/>
+    <w:sig w:usb0="00000003" w:usb1="00000000" w:usb2="00000000" w:usb3="00000000" w:csb0="00000001" w:csb1="00000000"/>
   </w:font>
 </w:fonts>
 </file>
@@ -2805,6 +2793,8 @@
   </w:compat>
   <w:rsids>
     <w:rsidRoot w:val="004A4A81"/>
+    <w:rsid w:val="00332EE4"/>
+    <w:rsid w:val="003C1960"/>
     <w:rsid w:val="004A4A81"/>
     <w:rsid w:val="004E32EE"/>
     <w:rsid w:val="00AE06B2"/>
@@ -3972,7 +3962,7 @@
 </file>
 
 <file path=customXml/itemProps1.xml><?xml version="1.0" encoding="utf-8"?>
-<ds:datastoreItem xmlns:ds="http://schemas.openxmlformats.org/officeDocument/2006/customXml" ds:itemID="{EBECFA27-B326-4363-A0A8-7416FECFF654}">
+<ds:datastoreItem xmlns:ds="http://schemas.openxmlformats.org/officeDocument/2006/customXml" ds:itemID="{1F0C4273-317D-4844-A511-E5B8B27C4A5D}">
   <ds:schemaRefs>
     <ds:schemaRef ds:uri="http://schemas.openxmlformats.org/officeDocument/2006/bibliography"/>
   </ds:schemaRefs>

</xml_diff>